<commit_message>
(C)    update of holiday application form on steve recommendations
</commit_message>
<xml_diff>
--- a/WorkByDay/11_08_04/Suppl/Holiday Application For Help.docx
+++ b/WorkByDay/11_08_04/Suppl/Holiday Application For Help.docx
@@ -26,17 +26,7 @@
           <w:sz w:val="68"/>
           <w:szCs w:val="68"/>
         </w:rPr>
-        <w:t>A</w:t>
-      </w:r>
-      <w:bookmarkStart w:id="0" w:name="_GoBack"/>
-      <w:bookmarkEnd w:id="0"/>
-      <w:r>
-        <w:rPr>
-          <w:rFonts w:ascii="Freestyle Script" w:hAnsi="Freestyle Script" w:cs="Dubai Medium"/>
-          <w:sz w:val="68"/>
-          <w:szCs w:val="68"/>
-        </w:rPr>
-        <w:t>pplication for Holiday Help</w:t>
+        <w:t>Application for Holiday Help</w:t>
       </w:r>
       <w:r>
         <w:rPr>
@@ -242,6 +232,9 @@
         </w:tabs>
       </w:pPr>
       <w:r>
+        <w:rPr>
+          <w:noProof/>
+        </w:rPr>
         <mc:AlternateContent>
           <mc:Choice Requires="wps">
             <w:drawing>
@@ -324,6 +317,9 @@
         </w:tabs>
       </w:pPr>
       <w:r>
+        <w:rPr>
+          <w:noProof/>
+        </w:rPr>
         <mc:AlternateContent>
           <mc:Choice Requires="wps">
             <w:drawing>
@@ -422,6 +418,7 @@
       <w:r>
         <w:rPr>
           <w:rFonts w:ascii="Segoe UI Black" w:hAnsi="Segoe UI Black"/>
+          <w:noProof/>
         </w:rPr>
         <mc:AlternateContent>
           <mc:Choice Requires="wps">
@@ -539,8 +536,8 @@
         <w:t xml:space="preserve">     ADULTS:</w:t>
       </w:r>
     </w:p>
-    <w:bookmarkStart w:id="1" w:name="_MON_1602822124"/>
-    <w:bookmarkEnd w:id="1"/>
+    <w:bookmarkStart w:id="0" w:name="_MON_1602822124"/>
+    <w:bookmarkEnd w:id="0"/>
     <w:p>
       <w:pPr>
         <w:tabs>
@@ -569,12 +566,17 @@
             <v:path o:extrusionok="f" gradientshapeok="t" o:connecttype="rect"/>
             <o:lock v:ext="edit" aspectratio="t"/>
           </v:shapetype>
-          <v:shape id="_x0000_i1067" type="#_x0000_t75" style="width:505.25pt;height:152.7pt" o:ole="">
+          <v:shape id="_x0000_i1025" type="#_x0000_t75" style="width:505.35pt;height:152.85pt" o:ole="">
             <v:imagedata r:id="rId7" o:title=""/>
           </v:shape>
-          <o:OLEObject Type="Embed" ProgID="Excel.Sheet.12" ShapeID="_x0000_i1067" DrawAspect="Content" ObjectID="_1602826680" r:id="rId8"/>
+          <o:OLEObject Type="Embed" ProgID="Excel.Sheet.12" ShapeID="_x0000_i1025" DrawAspect="Content" ObjectID="_1603472300" r:id="rId8"/>
         </w:object>
       </w:r>
+    </w:p>
+    <w:p>
+      <w:pPr>
+        <w:pStyle w:val="Default"/>
+      </w:pPr>
     </w:p>
     <w:p>
       <w:pPr>
@@ -583,14 +585,139 @@
           <w:tab w:val="right" w:pos="10080"/>
         </w:tabs>
         <w:rPr>
+          <w:rFonts w:ascii="Segoe UI Black" w:hAnsi="Segoe UI Black" w:cs="Californian FB"/>
+          <w:b/>
+          <w:bCs/>
+        </w:rPr>
+      </w:pPr>
+      <w:r>
+        <w:rPr>
           <w:rFonts w:ascii="Segoe UI Black" w:hAnsi="Segoe UI Black"/>
         </w:rPr>
+        <w:t xml:space="preserve"> </w:t>
+      </w:r>
+      <w:r>
+        <w:rPr>
+          <w:rFonts w:ascii="Segoe UI Black" w:hAnsi="Segoe UI Black"/>
+          <w:b/>
+          <w:bCs/>
+        </w:rPr>
+        <w:t xml:space="preserve">Holiday meal? </w:t>
+      </w:r>
+      <w:r>
+        <w:rPr>
+          <w:rFonts w:ascii="Segoe UI Black" w:hAnsi="Segoe UI Black"/>
+          <w:b/>
+          <w:bCs/>
+        </w:rPr>
+        <w:t xml:space="preserve">  </w:t>
+      </w:r>
+      <w:r>
+        <w:rPr>
+          <w:rFonts w:ascii="SWIsop2" w:eastAsia="Microsoft Yi Baiti" w:hAnsi="SWIsop2" w:cs="Californian FB"/>
+          <w:b/>
+          <w:bCs/>
+          <w:color w:val="808080" w:themeColor="background1" w:themeShade="80"/>
+          <w:sz w:val="30"/>
+          <w:szCs w:val="30"/>
+        </w:rPr>
+        <w:t>No / Yes</w:t>
+      </w:r>
+      <w:r>
+        <w:rPr>
+          <w:rFonts w:ascii="SWIsop2" w:eastAsia="Microsoft Yi Baiti" w:hAnsi="SWIsop2" w:cs="Californian FB"/>
+          <w:bCs/>
+          <w:color w:val="808080" w:themeColor="background1" w:themeShade="80"/>
+          <w:sz w:val="30"/>
+          <w:szCs w:val="30"/>
+        </w:rPr>
+        <w:t xml:space="preserve">, </w:t>
+      </w:r>
+      <w:r>
+        <w:rPr>
+          <w:rFonts w:ascii="SWIsop2" w:eastAsia="Microsoft Yi Baiti" w:hAnsi="SWIsop2" w:cs="Californian FB"/>
+          <w:bCs/>
+          <w:i/>
+          <w:color w:val="808080" w:themeColor="background1" w:themeShade="80"/>
+          <w:sz w:val="30"/>
+          <w:szCs w:val="30"/>
+        </w:rPr>
+        <w:t>TURKEY or HAM</w:t>
+      </w:r>
+      <w:r>
+        <w:rPr>
+          <w:rFonts w:ascii="Segoe UI Black" w:hAnsi="Segoe UI Black" w:cs="Californian FB"/>
+          <w:b/>
+          <w:bCs/>
+          <w:color w:val="808080" w:themeColor="background1" w:themeShade="80"/>
+        </w:rPr>
+        <w:t xml:space="preserve"> </w:t>
+      </w:r>
+      <w:r>
+        <w:rPr>
+          <w:rFonts w:ascii="Segoe UI Black" w:hAnsi="Segoe UI Black" w:cs="Californian FB"/>
+          <w:b/>
+          <w:bCs/>
+          <w:color w:val="808080" w:themeColor="background1" w:themeShade="80"/>
+        </w:rPr>
+        <w:t xml:space="preserve">  </w:t>
+      </w:r>
+      <w:r>
+        <w:rPr>
+          <w:rFonts w:ascii="Segoe UI Black" w:hAnsi="Segoe UI Black"/>
+          <w:b/>
+          <w:bCs/>
+        </w:rPr>
+        <w:t>Safeway Pick-up:</w:t>
+      </w:r>
+      <w:r>
+        <w:rPr>
+          <w:rFonts w:ascii="Segoe UI Black" w:hAnsi="Segoe UI Black"/>
+          <w:b/>
+          <w:bCs/>
+        </w:rPr>
+        <w:t xml:space="preserve">  </w:t>
+      </w:r>
+      <w:r>
+        <w:rPr>
+          <w:rFonts w:ascii="SWIsop2" w:eastAsia="Microsoft Yi Baiti" w:hAnsi="SWIsop2" w:cs="Californian FB"/>
+          <w:bCs/>
+          <w:color w:val="808080" w:themeColor="background1" w:themeShade="80"/>
+          <w:sz w:val="30"/>
+          <w:szCs w:val="30"/>
+        </w:rPr>
+        <w:t>MONROE or SNOHOMISH</w:t>
+      </w:r>
+    </w:p>
+    <w:p>
+      <w:pPr>
+        <w:tabs>
+          <w:tab w:val="center" w:pos="5040"/>
+          <w:tab w:val="right" w:pos="10080"/>
+        </w:tabs>
+        <w:rPr>
+          <w:sz w:val="2"/>
+          <w:szCs w:val="2"/>
+        </w:rPr>
       </w:pPr>
-      <w:r>
+      <w:bookmarkStart w:id="1" w:name="_GoBack"/>
+      <w:bookmarkEnd w:id="1"/>
+    </w:p>
+    <w:p>
+      <w:pPr>
+        <w:tabs>
+          <w:tab w:val="center" w:pos="5040"/>
+          <w:tab w:val="right" w:pos="10080"/>
+        </w:tabs>
         <w:rPr>
           <w:rFonts w:ascii="Segoe UI Black" w:hAnsi="Segoe UI Black"/>
         </w:rPr>
-        <w:t>Supplies for Holiday meat? (yes/no)</w:t>
+      </w:pPr>
+      <w:r>
+        <w:rPr>
+          <w:rFonts w:ascii="Segoe UI Black" w:hAnsi="Segoe UI Black"/>
+        </w:rPr>
+        <w:t>Circumstances and Prayer Request:</w:t>
       </w:r>
     </w:p>
     <w:p>
@@ -600,32 +727,10 @@
           <w:tab w:val="right" w:pos="10080"/>
         </w:tabs>
       </w:pPr>
-    </w:p>
-    <w:p>
-      <w:pPr>
-        <w:tabs>
-          <w:tab w:val="center" w:pos="5040"/>
-          <w:tab w:val="right" w:pos="10080"/>
-        </w:tabs>
-        <w:rPr>
-          <w:rFonts w:ascii="Segoe UI Black" w:hAnsi="Segoe UI Black"/>
-        </w:rPr>
-      </w:pPr>
-      <w:r>
-        <w:rPr>
-          <w:rFonts w:ascii="Segoe UI Black" w:hAnsi="Segoe UI Black"/>
-        </w:rPr>
-        <w:t>Circumstances and Prayer Request:</w:t>
-      </w:r>
-    </w:p>
-    <w:p>
-      <w:pPr>
-        <w:tabs>
-          <w:tab w:val="center" w:pos="5040"/>
-          <w:tab w:val="right" w:pos="10080"/>
-        </w:tabs>
-      </w:pPr>
-      <w:r>
+      <w:r>
+        <w:rPr>
+          <w:noProof/>
+        </w:rPr>
         <mc:AlternateContent>
           <mc:Choice Requires="wps">
             <w:drawing>
@@ -706,6 +811,9 @@
         <w:jc w:val="right"/>
       </w:pPr>
       <w:r>
+        <w:rPr>
+          <w:noProof/>
+        </w:rPr>
         <mc:AlternateContent>
           <mc:Choice Requires="wps">
             <w:drawing>
@@ -786,6 +894,9 @@
         <w:jc w:val="right"/>
       </w:pPr>
       <w:r>
+        <w:rPr>
+          <w:noProof/>
+        </w:rPr>
         <mc:AlternateContent>
           <mc:Choice Requires="wps">
             <w:drawing>
@@ -866,6 +977,9 @@
         <w:jc w:val="right"/>
       </w:pPr>
       <w:r>
+        <w:rPr>
+          <w:noProof/>
+        </w:rPr>
         <mc:AlternateContent>
           <mc:Choice Requires="wps">
             <w:drawing>
@@ -946,6 +1060,9 @@
         <w:jc w:val="right"/>
       </w:pPr>
       <w:r>
+        <w:rPr>
+          <w:noProof/>
+        </w:rPr>
         <mc:AlternateContent>
           <mc:Choice Requires="wps">
             <w:drawing>
@@ -1026,6 +1143,9 @@
         <w:jc w:val="right"/>
       </w:pPr>
       <w:r>
+        <w:rPr>
+          <w:noProof/>
+        </w:rPr>
         <mc:AlternateContent>
           <mc:Choice Requires="wps">
             <w:drawing>
@@ -1106,6 +1226,9 @@
         <w:ind w:firstLine="2880"/>
       </w:pPr>
       <w:r>
+        <w:rPr>
+          <w:noProof/>
+        </w:rPr>
         <mc:AlternateContent>
           <mc:Choice Requires="wps">
             <w:drawing>
@@ -1177,6 +1300,9 @@
         </mc:AlternateContent>
       </w:r>
       <w:r>
+        <w:rPr>
+          <w:noProof/>
+        </w:rPr>
         <mc:AlternateContent>
           <mc:Choice Requires="wps">
             <w:drawing>
@@ -1585,6 +1711,7 @@
     <w:lsdException w:name="HTML Sample" w:semiHidden="1" w:unhideWhenUsed="1"/>
     <w:lsdException w:name="HTML Typewriter" w:semiHidden="1" w:unhideWhenUsed="1"/>
     <w:lsdException w:name="HTML Variable" w:semiHidden="1" w:unhideWhenUsed="1"/>
+    <w:lsdException w:name="Normal Table" w:semiHidden="1" w:unhideWhenUsed="1"/>
     <w:lsdException w:name="annotation subject" w:semiHidden="1" w:unhideWhenUsed="1"/>
     <w:lsdException w:name="No List" w:semiHidden="1" w:unhideWhenUsed="1"/>
     <w:lsdException w:name="Outline List 1" w:semiHidden="1" w:unhideWhenUsed="1"/>
@@ -1628,8 +1755,10 @@
     <w:lsdException w:name="Table Elegant" w:semiHidden="1" w:unhideWhenUsed="1"/>
     <w:lsdException w:name="Table Professional" w:semiHidden="1" w:unhideWhenUsed="1"/>
     <w:lsdException w:name="Table Subtle 1" w:semiHidden="1" w:unhideWhenUsed="1"/>
+    <w:lsdException w:name="Table Subtle 2" w:semiHidden="1" w:unhideWhenUsed="1"/>
     <w:lsdException w:name="Table Web 1" w:semiHidden="1" w:unhideWhenUsed="1"/>
     <w:lsdException w:name="Table Web 2" w:semiHidden="1" w:unhideWhenUsed="1"/>
+    <w:lsdException w:name="Table Web 3" w:semiHidden="1" w:unhideWhenUsed="1"/>
     <w:lsdException w:name="Balloon Text" w:semiHidden="1" w:unhideWhenUsed="1"/>
     <w:lsdException w:name="Table Grid" w:uiPriority="39"/>
     <w:lsdException w:name="Table Theme" w:semiHidden="1" w:unhideWhenUsed="1"/>
@@ -1971,6 +2100,22 @@
       <w:szCs w:val="18"/>
     </w:rPr>
   </w:style>
+  <w:style w:type="paragraph" w:customStyle="1" w:styleId="Default">
+    <w:name w:val="Default"/>
+    <w:rsid w:val="002F3B62"/>
+    <w:pPr>
+      <w:autoSpaceDE w:val="0"/>
+      <w:autoSpaceDN w:val="0"/>
+      <w:adjustRightInd w:val="0"/>
+      <w:spacing w:after="0" w:line="240" w:lineRule="auto"/>
+    </w:pPr>
+    <w:rPr>
+      <w:rFonts w:ascii="Segoe UI" w:hAnsi="Segoe UI" w:cs="Segoe UI"/>
+      <w:color w:val="000000"/>
+      <w:sz w:val="24"/>
+      <w:szCs w:val="24"/>
+    </w:rPr>
+  </w:style>
 </w:styles>
 </file>
 
@@ -2240,7 +2385,7 @@
 </file>
 
 <file path=customXml/itemProps1.xml><?xml version="1.0" encoding="utf-8"?>
-<ds:datastoreItem xmlns:ds="http://schemas.openxmlformats.org/officeDocument/2006/customXml" ds:itemID="{89CC47C5-9094-4689-A0A0-5CDF535AEC00}">
+<ds:datastoreItem xmlns:ds="http://schemas.openxmlformats.org/officeDocument/2006/customXml" ds:itemID="{DFD7B323-A2F6-48A7-A7A2-0B6A0CD9D4E1}">
   <ds:schemaRefs>
     <ds:schemaRef ds:uri="http://schemas.openxmlformats.org/officeDocument/2006/bibliography"/>
   </ds:schemaRefs>

</xml_diff>